<commit_message>
Updated test case to include Specimen details as per CP
SVN-Revision: 25592
</commit_message>
<xml_diff>
--- a/TestCases/Manual/9596_COLLECT_AnticipatedSpecimen_can_be_collected_success.docx
+++ b/TestCases/Manual/9596_COLLECT_AnticipatedSpecimen_can_be_collected_success.docx
@@ -1155,6 +1155,925 @@
         </w:rPr>
         <w:t>6) “Specimen Collection Group successfully updated.” message should be displayed at the top of the page and Specimen Details page should be displayed with Specimen Details, Derivative Sections and the Aliquot Section.</w:t>
       </w:r>
+      <w:r>
+        <w:rPr>
+          <w:sz w:val="24"/>
+          <w:szCs w:val="24"/>
+        </w:rPr>
+        <w:t xml:space="preserve"> The specimen details will be in accordance with the Collection Protocol as below:</w:t>
+      </w:r>
+    </w:p>
+    <w:tbl>
+      <w:tblPr>
+        <w:tblStyle w:val="TableGrid"/>
+        <w:tblW w:w="0" w:type="auto"/>
+        <w:tblInd w:w="558" w:type="dxa"/>
+        <w:tblLook w:val="04A0"/>
+      </w:tblPr>
+      <w:tblGrid>
+        <w:gridCol w:w="2070"/>
+        <w:gridCol w:w="1800"/>
+        <w:gridCol w:w="1800"/>
+        <w:gridCol w:w="1800"/>
+      </w:tblGrid>
+      <w:tr>
+        <w:tc>
+          <w:tcPr>
+            <w:tcW w:w="2070" w:type="dxa"/>
+          </w:tcPr>
+          <w:p>
+            <w:pPr>
+              <w:rPr>
+                <w:b/>
+                <w:sz w:val="24"/>
+                <w:szCs w:val="24"/>
+              </w:rPr>
+            </w:pPr>
+            <w:r>
+              <w:rPr>
+                <w:b/>
+                <w:sz w:val="24"/>
+                <w:szCs w:val="24"/>
+              </w:rPr>
+              <w:t>Attributes</w:t>
+            </w:r>
+          </w:p>
+        </w:tc>
+        <w:tc>
+          <w:tcPr>
+            <w:tcW w:w="1800" w:type="dxa"/>
+          </w:tcPr>
+          <w:p>
+            <w:pPr>
+              <w:rPr>
+                <w:b/>
+                <w:sz w:val="24"/>
+                <w:szCs w:val="24"/>
+              </w:rPr>
+            </w:pPr>
+            <w:r>
+              <w:rPr>
+                <w:b/>
+                <w:sz w:val="24"/>
+                <w:szCs w:val="24"/>
+              </w:rPr>
+              <w:t xml:space="preserve">Parent </w:t>
+            </w:r>
+            <w:r>
+              <w:rPr>
+                <w:b/>
+                <w:sz w:val="24"/>
+                <w:szCs w:val="24"/>
+              </w:rPr>
+              <w:t>Specimen1</w:t>
+            </w:r>
+          </w:p>
+        </w:tc>
+        <w:tc>
+          <w:tcPr>
+            <w:tcW w:w="1800" w:type="dxa"/>
+          </w:tcPr>
+          <w:p>
+            <w:pPr>
+              <w:rPr>
+                <w:b/>
+                <w:sz w:val="24"/>
+                <w:szCs w:val="24"/>
+              </w:rPr>
+            </w:pPr>
+            <w:r>
+              <w:rPr>
+                <w:b/>
+                <w:sz w:val="24"/>
+                <w:szCs w:val="24"/>
+              </w:rPr>
+              <w:t xml:space="preserve">Parent </w:t>
+            </w:r>
+            <w:r>
+              <w:rPr>
+                <w:b/>
+                <w:sz w:val="24"/>
+                <w:szCs w:val="24"/>
+              </w:rPr>
+              <w:t>Specimen2</w:t>
+            </w:r>
+          </w:p>
+        </w:tc>
+        <w:tc>
+          <w:tcPr>
+            <w:tcW w:w="1800" w:type="dxa"/>
+          </w:tcPr>
+          <w:p>
+            <w:pPr>
+              <w:rPr>
+                <w:b/>
+                <w:sz w:val="24"/>
+                <w:szCs w:val="24"/>
+              </w:rPr>
+            </w:pPr>
+            <w:r>
+              <w:rPr>
+                <w:b/>
+                <w:sz w:val="24"/>
+                <w:szCs w:val="24"/>
+              </w:rPr>
+              <w:t xml:space="preserve">Parent </w:t>
+            </w:r>
+            <w:r>
+              <w:rPr>
+                <w:b/>
+                <w:sz w:val="24"/>
+                <w:szCs w:val="24"/>
+              </w:rPr>
+              <w:t>Specimen3</w:t>
+            </w:r>
+          </w:p>
+        </w:tc>
+      </w:tr>
+      <w:tr>
+        <w:tc>
+          <w:tcPr>
+            <w:tcW w:w="2070" w:type="dxa"/>
+          </w:tcPr>
+          <w:p>
+            <w:pPr>
+              <w:rPr>
+                <w:sz w:val="24"/>
+                <w:szCs w:val="24"/>
+              </w:rPr>
+            </w:pPr>
+            <w:r>
+              <w:rPr>
+                <w:sz w:val="24"/>
+                <w:szCs w:val="24"/>
+              </w:rPr>
+              <w:t>Class</w:t>
+            </w:r>
+          </w:p>
+        </w:tc>
+        <w:tc>
+          <w:tcPr>
+            <w:tcW w:w="1800" w:type="dxa"/>
+          </w:tcPr>
+          <w:p>
+            <w:pPr>
+              <w:rPr>
+                <w:sz w:val="24"/>
+                <w:szCs w:val="24"/>
+              </w:rPr>
+            </w:pPr>
+            <w:r>
+              <w:rPr>
+                <w:sz w:val="24"/>
+                <w:szCs w:val="24"/>
+              </w:rPr>
+              <w:t>Tissue</w:t>
+            </w:r>
+          </w:p>
+        </w:tc>
+        <w:tc>
+          <w:tcPr>
+            <w:tcW w:w="1800" w:type="dxa"/>
+          </w:tcPr>
+          <w:p>
+            <w:pPr>
+              <w:rPr>
+                <w:sz w:val="24"/>
+                <w:szCs w:val="24"/>
+              </w:rPr>
+            </w:pPr>
+            <w:r>
+              <w:rPr>
+                <w:sz w:val="24"/>
+                <w:szCs w:val="24"/>
+              </w:rPr>
+              <w:t>Tissue</w:t>
+            </w:r>
+          </w:p>
+        </w:tc>
+        <w:tc>
+          <w:tcPr>
+            <w:tcW w:w="1800" w:type="dxa"/>
+          </w:tcPr>
+          <w:p>
+            <w:pPr>
+              <w:rPr>
+                <w:sz w:val="24"/>
+                <w:szCs w:val="24"/>
+              </w:rPr>
+            </w:pPr>
+            <w:r>
+              <w:rPr>
+                <w:sz w:val="24"/>
+                <w:szCs w:val="24"/>
+              </w:rPr>
+              <w:t>Tissue</w:t>
+            </w:r>
+          </w:p>
+        </w:tc>
+      </w:tr>
+      <w:tr>
+        <w:tc>
+          <w:tcPr>
+            <w:tcW w:w="2070" w:type="dxa"/>
+          </w:tcPr>
+          <w:p>
+            <w:pPr>
+              <w:rPr>
+                <w:sz w:val="24"/>
+                <w:szCs w:val="24"/>
+              </w:rPr>
+            </w:pPr>
+            <w:r>
+              <w:rPr>
+                <w:sz w:val="24"/>
+                <w:szCs w:val="24"/>
+              </w:rPr>
+              <w:t>Type</w:t>
+            </w:r>
+          </w:p>
+        </w:tc>
+        <w:tc>
+          <w:tcPr>
+            <w:tcW w:w="1800" w:type="dxa"/>
+          </w:tcPr>
+          <w:p>
+            <w:pPr>
+              <w:rPr>
+                <w:sz w:val="24"/>
+                <w:szCs w:val="24"/>
+              </w:rPr>
+            </w:pPr>
+            <w:r>
+              <w:rPr>
+                <w:sz w:val="24"/>
+                <w:szCs w:val="24"/>
+              </w:rPr>
+              <w:t>Fixed Tissue</w:t>
+            </w:r>
+          </w:p>
+        </w:tc>
+        <w:tc>
+          <w:tcPr>
+            <w:tcW w:w="1800" w:type="dxa"/>
+          </w:tcPr>
+          <w:p>
+            <w:pPr>
+              <w:rPr>
+                <w:sz w:val="24"/>
+                <w:szCs w:val="24"/>
+              </w:rPr>
+            </w:pPr>
+            <w:r>
+              <w:rPr>
+                <w:sz w:val="24"/>
+                <w:szCs w:val="24"/>
+              </w:rPr>
+              <w:t>Fixed Tissue</w:t>
+            </w:r>
+          </w:p>
+        </w:tc>
+        <w:tc>
+          <w:tcPr>
+            <w:tcW w:w="1800" w:type="dxa"/>
+          </w:tcPr>
+          <w:p>
+            <w:pPr>
+              <w:rPr>
+                <w:sz w:val="24"/>
+                <w:szCs w:val="24"/>
+              </w:rPr>
+            </w:pPr>
+            <w:r>
+              <w:rPr>
+                <w:sz w:val="24"/>
+                <w:szCs w:val="24"/>
+              </w:rPr>
+              <w:t>Fixed Tissue</w:t>
+            </w:r>
+          </w:p>
+        </w:tc>
+      </w:tr>
+      <w:tr>
+        <w:tc>
+          <w:tcPr>
+            <w:tcW w:w="2070" w:type="dxa"/>
+          </w:tcPr>
+          <w:p>
+            <w:pPr>
+              <w:rPr>
+                <w:sz w:val="24"/>
+                <w:szCs w:val="24"/>
+              </w:rPr>
+            </w:pPr>
+            <w:r>
+              <w:rPr>
+                <w:sz w:val="24"/>
+                <w:szCs w:val="24"/>
+              </w:rPr>
+              <w:t>Pathological Status</w:t>
+            </w:r>
+          </w:p>
+        </w:tc>
+        <w:tc>
+          <w:tcPr>
+            <w:tcW w:w="1800" w:type="dxa"/>
+          </w:tcPr>
+          <w:p>
+            <w:pPr>
+              <w:rPr>
+                <w:sz w:val="24"/>
+                <w:szCs w:val="24"/>
+              </w:rPr>
+            </w:pPr>
+            <w:r>
+              <w:rPr>
+                <w:sz w:val="24"/>
+                <w:szCs w:val="24"/>
+              </w:rPr>
+              <w:t>Malignant</w:t>
+            </w:r>
+          </w:p>
+        </w:tc>
+        <w:tc>
+          <w:tcPr>
+            <w:tcW w:w="1800" w:type="dxa"/>
+          </w:tcPr>
+          <w:p>
+            <w:pPr>
+              <w:rPr>
+                <w:sz w:val="24"/>
+                <w:szCs w:val="24"/>
+              </w:rPr>
+            </w:pPr>
+            <w:r>
+              <w:rPr>
+                <w:sz w:val="24"/>
+                <w:szCs w:val="24"/>
+              </w:rPr>
+              <w:t>Malignant</w:t>
+            </w:r>
+          </w:p>
+        </w:tc>
+        <w:tc>
+          <w:tcPr>
+            <w:tcW w:w="1800" w:type="dxa"/>
+          </w:tcPr>
+          <w:p>
+            <w:pPr>
+              <w:rPr>
+                <w:sz w:val="24"/>
+                <w:szCs w:val="24"/>
+              </w:rPr>
+            </w:pPr>
+            <w:r>
+              <w:rPr>
+                <w:sz w:val="24"/>
+                <w:szCs w:val="24"/>
+              </w:rPr>
+              <w:t>Malignant</w:t>
+            </w:r>
+          </w:p>
+        </w:tc>
+      </w:tr>
+      <w:tr>
+        <w:tc>
+          <w:tcPr>
+            <w:tcW w:w="2070" w:type="dxa"/>
+          </w:tcPr>
+          <w:p>
+            <w:pPr>
+              <w:rPr>
+                <w:sz w:val="24"/>
+                <w:szCs w:val="24"/>
+              </w:rPr>
+            </w:pPr>
+            <w:r>
+              <w:rPr>
+                <w:sz w:val="24"/>
+                <w:szCs w:val="24"/>
+              </w:rPr>
+              <w:t>Tissue Site</w:t>
+            </w:r>
+          </w:p>
+        </w:tc>
+        <w:tc>
+          <w:tcPr>
+            <w:tcW w:w="1800" w:type="dxa"/>
+          </w:tcPr>
+          <w:p>
+            <w:pPr>
+              <w:rPr>
+                <w:sz w:val="24"/>
+                <w:szCs w:val="24"/>
+              </w:rPr>
+            </w:pPr>
+            <w:r>
+              <w:rPr>
+                <w:sz w:val="24"/>
+                <w:szCs w:val="24"/>
+              </w:rPr>
+              <w:t>Rectum, NOS</w:t>
+            </w:r>
+          </w:p>
+        </w:tc>
+        <w:tc>
+          <w:tcPr>
+            <w:tcW w:w="1800" w:type="dxa"/>
+          </w:tcPr>
+          <w:p>
+            <w:pPr>
+              <w:rPr>
+                <w:sz w:val="24"/>
+                <w:szCs w:val="24"/>
+              </w:rPr>
+            </w:pPr>
+            <w:r>
+              <w:rPr>
+                <w:sz w:val="24"/>
+                <w:szCs w:val="24"/>
+              </w:rPr>
+              <w:t>Rectum, NOS</w:t>
+            </w:r>
+          </w:p>
+        </w:tc>
+        <w:tc>
+          <w:tcPr>
+            <w:tcW w:w="1800" w:type="dxa"/>
+          </w:tcPr>
+          <w:p>
+            <w:pPr>
+              <w:rPr>
+                <w:sz w:val="24"/>
+                <w:szCs w:val="24"/>
+              </w:rPr>
+            </w:pPr>
+            <w:r>
+              <w:rPr>
+                <w:sz w:val="24"/>
+                <w:szCs w:val="24"/>
+              </w:rPr>
+              <w:t>Rectum, NOS</w:t>
+            </w:r>
+          </w:p>
+        </w:tc>
+      </w:tr>
+      <w:tr>
+        <w:tc>
+          <w:tcPr>
+            <w:tcW w:w="2070" w:type="dxa"/>
+          </w:tcPr>
+          <w:p>
+            <w:pPr>
+              <w:rPr>
+                <w:sz w:val="24"/>
+                <w:szCs w:val="24"/>
+              </w:rPr>
+            </w:pPr>
+            <w:r>
+              <w:rPr>
+                <w:sz w:val="24"/>
+                <w:szCs w:val="24"/>
+              </w:rPr>
+              <w:t>Tissue Side</w:t>
+            </w:r>
+          </w:p>
+        </w:tc>
+        <w:tc>
+          <w:tcPr>
+            <w:tcW w:w="1800" w:type="dxa"/>
+          </w:tcPr>
+          <w:p>
+            <w:pPr>
+              <w:rPr>
+                <w:sz w:val="24"/>
+                <w:szCs w:val="24"/>
+              </w:rPr>
+            </w:pPr>
+            <w:r>
+              <w:rPr>
+                <w:sz w:val="24"/>
+                <w:szCs w:val="24"/>
+              </w:rPr>
+              <w:t>Right</w:t>
+            </w:r>
+          </w:p>
+        </w:tc>
+        <w:tc>
+          <w:tcPr>
+            <w:tcW w:w="1800" w:type="dxa"/>
+          </w:tcPr>
+          <w:p>
+            <w:pPr>
+              <w:rPr>
+                <w:sz w:val="24"/>
+                <w:szCs w:val="24"/>
+              </w:rPr>
+            </w:pPr>
+            <w:r>
+              <w:rPr>
+                <w:sz w:val="24"/>
+                <w:szCs w:val="24"/>
+              </w:rPr>
+              <w:t>Right</w:t>
+            </w:r>
+          </w:p>
+        </w:tc>
+        <w:tc>
+          <w:tcPr>
+            <w:tcW w:w="1800" w:type="dxa"/>
+          </w:tcPr>
+          <w:p>
+            <w:pPr>
+              <w:rPr>
+                <w:sz w:val="24"/>
+                <w:szCs w:val="24"/>
+              </w:rPr>
+            </w:pPr>
+            <w:r>
+              <w:rPr>
+                <w:sz w:val="24"/>
+                <w:szCs w:val="24"/>
+              </w:rPr>
+              <w:t>Right</w:t>
+            </w:r>
+          </w:p>
+        </w:tc>
+      </w:tr>
+      <w:tr>
+        <w:tc>
+          <w:tcPr>
+            <w:tcW w:w="2070" w:type="dxa"/>
+          </w:tcPr>
+          <w:p>
+            <w:pPr>
+              <w:rPr>
+                <w:sz w:val="24"/>
+                <w:szCs w:val="24"/>
+              </w:rPr>
+            </w:pPr>
+            <w:r>
+              <w:rPr>
+                <w:sz w:val="24"/>
+                <w:szCs w:val="24"/>
+              </w:rPr>
+              <w:t>Quantity</w:t>
+            </w:r>
+          </w:p>
+        </w:tc>
+        <w:tc>
+          <w:tcPr>
+            <w:tcW w:w="1800" w:type="dxa"/>
+          </w:tcPr>
+          <w:p>
+            <w:pPr>
+              <w:rPr>
+                <w:sz w:val="24"/>
+                <w:szCs w:val="24"/>
+              </w:rPr>
+            </w:pPr>
+            <w:r>
+              <w:rPr>
+                <w:sz w:val="24"/>
+                <w:szCs w:val="24"/>
+              </w:rPr>
+              <w:t>10</w:t>
+            </w:r>
+          </w:p>
+        </w:tc>
+        <w:tc>
+          <w:tcPr>
+            <w:tcW w:w="1800" w:type="dxa"/>
+          </w:tcPr>
+          <w:p>
+            <w:pPr>
+              <w:rPr>
+                <w:sz w:val="24"/>
+                <w:szCs w:val="24"/>
+              </w:rPr>
+            </w:pPr>
+            <w:r>
+              <w:rPr>
+                <w:sz w:val="24"/>
+                <w:szCs w:val="24"/>
+              </w:rPr>
+              <w:t>10</w:t>
+            </w:r>
+          </w:p>
+        </w:tc>
+        <w:tc>
+          <w:tcPr>
+            <w:tcW w:w="1800" w:type="dxa"/>
+          </w:tcPr>
+          <w:p>
+            <w:pPr>
+              <w:rPr>
+                <w:sz w:val="24"/>
+                <w:szCs w:val="24"/>
+              </w:rPr>
+            </w:pPr>
+            <w:r>
+              <w:rPr>
+                <w:sz w:val="24"/>
+                <w:szCs w:val="24"/>
+              </w:rPr>
+              <w:t>10</w:t>
+            </w:r>
+          </w:p>
+        </w:tc>
+      </w:tr>
+    </w:tbl>
+    <w:p>
+      <w:pPr>
+        <w:spacing w:after="0" w:line="240" w:lineRule="auto"/>
+        <w:rPr>
+          <w:sz w:val="24"/>
+          <w:szCs w:val="24"/>
+        </w:rPr>
+      </w:pPr>
+      <w:r>
+        <w:rPr>
+          <w:sz w:val="24"/>
+          <w:szCs w:val="24"/>
+        </w:rPr>
+        <w:t>Aliquot details of Specimen1</w:t>
+      </w:r>
+    </w:p>
+    <w:tbl>
+      <w:tblPr>
+        <w:tblStyle w:val="TableGrid"/>
+        <w:tblW w:w="0" w:type="auto"/>
+        <w:tblInd w:w="558" w:type="dxa"/>
+        <w:tblLook w:val="04A0"/>
+      </w:tblPr>
+      <w:tblGrid>
+        <w:gridCol w:w="2070"/>
+        <w:gridCol w:w="1800"/>
+        <w:gridCol w:w="1800"/>
+      </w:tblGrid>
+      <w:tr>
+        <w:tc>
+          <w:tcPr>
+            <w:tcW w:w="2070" w:type="dxa"/>
+          </w:tcPr>
+          <w:p>
+            <w:pPr>
+              <w:rPr>
+                <w:b/>
+                <w:sz w:val="24"/>
+                <w:szCs w:val="24"/>
+              </w:rPr>
+            </w:pPr>
+            <w:r>
+              <w:rPr>
+                <w:b/>
+                <w:sz w:val="24"/>
+                <w:szCs w:val="24"/>
+              </w:rPr>
+              <w:t>Attributes</w:t>
+            </w:r>
+          </w:p>
+        </w:tc>
+        <w:tc>
+          <w:tcPr>
+            <w:tcW w:w="1800" w:type="dxa"/>
+          </w:tcPr>
+          <w:p>
+            <w:pPr>
+              <w:rPr>
+                <w:b/>
+                <w:sz w:val="24"/>
+                <w:szCs w:val="24"/>
+              </w:rPr>
+            </w:pPr>
+            <w:r>
+              <w:rPr>
+                <w:b/>
+                <w:sz w:val="24"/>
+                <w:szCs w:val="24"/>
+              </w:rPr>
+              <w:t>Aliquot1</w:t>
+            </w:r>
+          </w:p>
+        </w:tc>
+        <w:tc>
+          <w:tcPr>
+            <w:tcW w:w="1800" w:type="dxa"/>
+          </w:tcPr>
+          <w:p>
+            <w:pPr>
+              <w:rPr>
+                <w:b/>
+                <w:sz w:val="24"/>
+                <w:szCs w:val="24"/>
+              </w:rPr>
+            </w:pPr>
+            <w:r>
+              <w:rPr>
+                <w:b/>
+                <w:sz w:val="24"/>
+                <w:szCs w:val="24"/>
+              </w:rPr>
+              <w:t>Aliquot2</w:t>
+            </w:r>
+          </w:p>
+        </w:tc>
+      </w:tr>
+      <w:tr>
+        <w:tc>
+          <w:tcPr>
+            <w:tcW w:w="2070" w:type="dxa"/>
+          </w:tcPr>
+          <w:p>
+            <w:pPr>
+              <w:rPr>
+                <w:sz w:val="24"/>
+                <w:szCs w:val="24"/>
+              </w:rPr>
+            </w:pPr>
+            <w:r>
+              <w:rPr>
+                <w:sz w:val="24"/>
+                <w:szCs w:val="24"/>
+              </w:rPr>
+              <w:t>Class</w:t>
+            </w:r>
+          </w:p>
+        </w:tc>
+        <w:tc>
+          <w:tcPr>
+            <w:tcW w:w="1800" w:type="dxa"/>
+          </w:tcPr>
+          <w:p>
+            <w:pPr>
+              <w:rPr>
+                <w:sz w:val="24"/>
+                <w:szCs w:val="24"/>
+              </w:rPr>
+            </w:pPr>
+            <w:r>
+              <w:rPr>
+                <w:sz w:val="24"/>
+                <w:szCs w:val="24"/>
+              </w:rPr>
+              <w:t>Tissue</w:t>
+            </w:r>
+          </w:p>
+        </w:tc>
+        <w:tc>
+          <w:tcPr>
+            <w:tcW w:w="1800" w:type="dxa"/>
+          </w:tcPr>
+          <w:p>
+            <w:pPr>
+              <w:rPr>
+                <w:sz w:val="24"/>
+                <w:szCs w:val="24"/>
+              </w:rPr>
+            </w:pPr>
+            <w:r>
+              <w:rPr>
+                <w:sz w:val="24"/>
+                <w:szCs w:val="24"/>
+              </w:rPr>
+              <w:t>Tissue</w:t>
+            </w:r>
+          </w:p>
+        </w:tc>
+      </w:tr>
+      <w:tr>
+        <w:tc>
+          <w:tcPr>
+            <w:tcW w:w="2070" w:type="dxa"/>
+          </w:tcPr>
+          <w:p>
+            <w:pPr>
+              <w:rPr>
+                <w:sz w:val="24"/>
+                <w:szCs w:val="24"/>
+              </w:rPr>
+            </w:pPr>
+            <w:r>
+              <w:rPr>
+                <w:sz w:val="24"/>
+                <w:szCs w:val="24"/>
+              </w:rPr>
+              <w:t>Type</w:t>
+            </w:r>
+          </w:p>
+        </w:tc>
+        <w:tc>
+          <w:tcPr>
+            <w:tcW w:w="1800" w:type="dxa"/>
+          </w:tcPr>
+          <w:p>
+            <w:pPr>
+              <w:rPr>
+                <w:sz w:val="24"/>
+                <w:szCs w:val="24"/>
+              </w:rPr>
+            </w:pPr>
+            <w:r>
+              <w:rPr>
+                <w:sz w:val="24"/>
+                <w:szCs w:val="24"/>
+              </w:rPr>
+              <w:t>Fixed Tissue</w:t>
+            </w:r>
+          </w:p>
+        </w:tc>
+        <w:tc>
+          <w:tcPr>
+            <w:tcW w:w="1800" w:type="dxa"/>
+          </w:tcPr>
+          <w:p>
+            <w:pPr>
+              <w:rPr>
+                <w:sz w:val="24"/>
+                <w:szCs w:val="24"/>
+              </w:rPr>
+            </w:pPr>
+            <w:r>
+              <w:rPr>
+                <w:sz w:val="24"/>
+                <w:szCs w:val="24"/>
+              </w:rPr>
+              <w:t>Fixed Tissue</w:t>
+            </w:r>
+          </w:p>
+        </w:tc>
+      </w:tr>
+      <w:tr>
+        <w:tc>
+          <w:tcPr>
+            <w:tcW w:w="2070" w:type="dxa"/>
+          </w:tcPr>
+          <w:p>
+            <w:pPr>
+              <w:rPr>
+                <w:sz w:val="24"/>
+                <w:szCs w:val="24"/>
+              </w:rPr>
+            </w:pPr>
+            <w:r>
+              <w:rPr>
+                <w:sz w:val="24"/>
+                <w:szCs w:val="24"/>
+              </w:rPr>
+              <w:t>Quantity</w:t>
+            </w:r>
+          </w:p>
+        </w:tc>
+        <w:tc>
+          <w:tcPr>
+            <w:tcW w:w="1800" w:type="dxa"/>
+          </w:tcPr>
+          <w:p>
+            <w:pPr>
+              <w:rPr>
+                <w:sz w:val="24"/>
+                <w:szCs w:val="24"/>
+              </w:rPr>
+            </w:pPr>
+            <w:r>
+              <w:rPr>
+                <w:sz w:val="24"/>
+                <w:szCs w:val="24"/>
+              </w:rPr>
+              <w:t>0.1</w:t>
+            </w:r>
+          </w:p>
+        </w:tc>
+        <w:tc>
+          <w:tcPr>
+            <w:tcW w:w="1800" w:type="dxa"/>
+          </w:tcPr>
+          <w:p>
+            <w:pPr>
+              <w:rPr>
+                <w:sz w:val="24"/>
+                <w:szCs w:val="24"/>
+              </w:rPr>
+            </w:pPr>
+            <w:r>
+              <w:rPr>
+                <w:sz w:val="24"/>
+                <w:szCs w:val="24"/>
+              </w:rPr>
+              <w:t>0.1</w:t>
+            </w:r>
+          </w:p>
+        </w:tc>
+      </w:tr>
+    </w:tbl>
+    <w:p>
+      <w:pPr>
+        <w:spacing w:after="0" w:line="240" w:lineRule="auto"/>
+        <w:rPr>
+          <w:sz w:val="24"/>
+          <w:szCs w:val="24"/>
+        </w:rPr>
+      </w:pPr>
     </w:p>
     <w:p>
       <w:pPr>
@@ -1291,6 +2210,7 @@
           <w:sz w:val="24"/>
           <w:szCs w:val="24"/>
         </w:rPr>
+        <w:lastRenderedPageBreak/>
         <w:t xml:space="preserve">For the </w:t>
       </w:r>
       <w:r>
@@ -3848,7 +4768,6 @@
           <w:sz w:val="24"/>
           <w:szCs w:val="24"/>
         </w:rPr>
-        <w:lastRenderedPageBreak/>
         <w:t xml:space="preserve">In CATISSUE_AUDIT_EVENT_LOG table </w:t>
       </w:r>
       <w:proofErr w:type="spellStart"/>

</xml_diff>